<commit_message>
- [Feature] support multiple breakline - Add demo
</commit_message>
<xml_diff>
--- a/samples/docx/TestDemo02.docx
+++ b/samples/docx/TestDemo02.docx
@@ -107,7 +107,7 @@
                 </mc:Choice>
                 <mc:Fallback>
                   <w:pict>
-                    <v:line w14:anchorId="4964B258" id="直线连接符 22" o:spid="_x0000_s1026" style="position:absolute;z-index:251668480;visibility:visible;mso-wrap-style:square;mso-height-percent:0;mso-wrap-distance-left:9pt;mso-wrap-distance-top:0;mso-wrap-distance-right:9pt;mso-wrap-distance-bottom:0;mso-position-horizontal:absolute;mso-position-horizontal-relative:text;mso-position-vertical:absolute;mso-position-vertical-relative:text;mso-height-percent:0;mso-height-relative:margin" from="202.55pt,26.05pt" to="202.55pt,783.3pt" o:gfxdata="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" strokecolor="#5a5a5a [2109]" strokeweight=".5pt">
+                    <v:line w14:anchorId="1BA7749D" id="直线连接符 22" o:spid="_x0000_s1026" style="position:absolute;z-index:251668480;visibility:visible;mso-wrap-style:square;mso-height-percent:0;mso-wrap-distance-left:9pt;mso-wrap-distance-top:0;mso-wrap-distance-right:9pt;mso-wrap-distance-bottom:0;mso-position-horizontal:absolute;mso-position-horizontal-relative:text;mso-position-vertical:absolute;mso-position-vertical-relative:text;mso-height-percent:0;mso-height-relative:margin" from="202.55pt,26.05pt" to="202.55pt,783.3pt" o:gfxdata="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" strokecolor="#5a5a5a [2109]" strokeweight=".5pt">
                       <v:stroke joinstyle="miter"/>
                     </v:line>
                   </w:pict>
@@ -116,42 +116,24 @@
             </w:r>
             <w:r>
               <w:rPr>
-                <w:rFonts w:ascii="Microsoft YaHei" w:eastAsia="Microsoft YaHei" w:hAnsi="Microsoft YaHei" w:hint="eastAsia"/>
+                <w:rFonts w:ascii="Microsoft YaHei" w:eastAsia="Microsoft YaHei" w:hAnsi="Microsoft YaHei"/>
                 <w:noProof/>
               </w:rPr>
-              <w:drawing>
-                <wp:inline distT="0" distB="0" distL="0" distR="0" wp14:anchorId="295D4687" wp14:editId="7A676D60">
-                  <wp:extent cx="952500" cy="952500"/>
-                  <wp:effectExtent l="0" t="0" r="0" b="0"/>
-                  <wp:docPr id="2" name="Picture 2" descr="Generated"/>
-                  <wp:cNvGraphicFramePr/>
-                  <a:graphic xmlns:a="http://schemas.openxmlformats.org/drawingml/2006/main">
-                    <a:graphicData uri="http://schemas.openxmlformats.org/drawingml/2006/picture">
-                      <pic:pic xmlns:pic="http://schemas.openxmlformats.org/drawingml/2006/picture">
-                        <pic:nvPicPr>
-                          <pic:cNvPr id="2" name="Generated"/>
-                          <pic:cNvPicPr/>
-                        </pic:nvPicPr>
-                        <pic:blipFill>
-                          <a:blip r:embed="rId6"/>
-                          <a:stretch>
-                            <a:fillRect/>
-                          </a:stretch>
-                        </pic:blipFill>
-                        <pic:spPr>
-                          <a:xfrm>
-                            <a:off x="0" y="0"/>
-                            <a:ext cx="952500" cy="952500"/>
-                          </a:xfrm>
-                          <a:prstGeom prst="rect">
-                            <a:avLst/>
-                          </a:prstGeom>
-                        </pic:spPr>
-                      </pic:pic>
-                    </a:graphicData>
-                  </a:graphic>
-                </wp:inline>
-              </w:drawing>
+              <w:t>{{</w:t>
+            </w:r>
+            <w:r>
+              <w:rPr>
+                <w:rFonts w:ascii="Microsoft YaHei" w:eastAsia="Microsoft YaHei" w:hAnsi="Microsoft YaHei"/>
+                <w:noProof/>
+              </w:rPr>
+              <w:t>Image</w:t>
+            </w:r>
+            <w:r>
+              <w:rPr>
+                <w:rFonts w:ascii="Microsoft YaHei" w:eastAsia="Microsoft YaHei" w:hAnsi="Microsoft YaHei"/>
+                <w:noProof/>
+              </w:rPr>
+              <w:t>}}</w:t>
             </w:r>
           </w:p>
           <w:p>
@@ -161,18 +143,36 @@
               <w:ind w:leftChars="-90" w:left="-216" w:rightChars="73" w:right="175"/>
               <w:jc w:val="center"/>
               <w:rPr>
-                <w:rFonts w:ascii="Microsoft YaHei" w:eastAsia="Microsoft YaHei" w:hAnsi="Microsoft YaHei"/>
+                <w:rFonts w:ascii="Museo 700" w:eastAsia="Microsoft YaHei" w:hAnsi="Museo 700"/>
                 <w:b/>
                 <w:sz w:val="40"/>
               </w:rPr>
             </w:pPr>
             <w:r>
               <w:rPr>
-                <w:rFonts w:ascii="Microsoft YaHei" w:eastAsia="Microsoft YaHei" w:hAnsi="Microsoft YaHei" w:hint="eastAsia"/>
+                <w:rFonts w:ascii="Museo 700" w:eastAsia="Microsoft YaHei" w:hAnsi="Museo 700"/>
                 <w:b/>
                 <w:sz w:val="40"/>
               </w:rPr>
-              <w:t>卅一</w:t>
+              <w:t>{{</w:t>
+            </w:r>
+            <w:proofErr w:type="spellStart"/>
+            <w:r>
+              <w:rPr>
+                <w:rFonts w:ascii="Museo 700" w:eastAsia="Microsoft YaHei" w:hAnsi="Museo 700"/>
+                <w:b/>
+                <w:sz w:val="40"/>
+              </w:rPr>
+              <w:t>FullName</w:t>
+            </w:r>
+            <w:proofErr w:type="spellEnd"/>
+            <w:r>
+              <w:rPr>
+                <w:rFonts w:ascii="Museo 700" w:eastAsia="Microsoft YaHei" w:hAnsi="Museo 700"/>
+                <w:b/>
+                <w:sz w:val="40"/>
+              </w:rPr>
+              <w:t>}}</w:t>
             </w:r>
           </w:p>
           <w:p>
@@ -182,20 +182,20 @@
               <w:ind w:leftChars="-90" w:left="-216" w:rightChars="73" w:right="175"/>
               <w:jc w:val="center"/>
               <w:rPr>
-                <w:rFonts w:ascii="Microsoft YaHei" w:eastAsia="Microsoft YaHei" w:hAnsi="Microsoft YaHei"/>
-                <w:color w:val="3DA8AA"/>
+                <w:rFonts w:ascii="Museo 700" w:eastAsia="Microsoft YaHei" w:hAnsi="Museo 700"/>
+                <w:color w:val="C45911" w:themeColor="accent2" w:themeShade="BF"/>
                 <w:sz w:val="22"/>
                 <w:szCs w:val="22"/>
               </w:rPr>
             </w:pPr>
             <w:r>
               <w:rPr>
-                <w:rFonts w:ascii="Microsoft YaHei" w:eastAsia="Microsoft YaHei" w:hAnsi="Microsoft YaHei" w:hint="eastAsia"/>
-                <w:color w:val="3DA8AA"/>
+                <w:rFonts w:ascii="Museo 700" w:eastAsia="Microsoft YaHei" w:hAnsi="Museo 700"/>
+                <w:color w:val="C45911" w:themeColor="accent2" w:themeShade="BF"/>
                 <w:sz w:val="22"/>
                 <w:szCs w:val="22"/>
               </w:rPr>
-              <w:t>BUG工程师</w:t>
+              <w:t>{{Title}}</w:t>
             </w:r>
           </w:p>
           <w:p>
@@ -252,13 +252,13 @@
             </w:r>
             <w:r>
               <w:rPr>
-                <w:rFonts w:ascii="Microsoft YaHei" w:eastAsia="Microsoft YaHei" w:hAnsi="Microsoft YaHei" w:hint="eastAsia"/>
+                <w:rFonts w:ascii="Microsoft YaHei" w:eastAsia="Microsoft YaHei" w:hAnsi="Microsoft YaHei"/>
                 <w:b/>
                 <w:color w:val="404040" w:themeColor="text1" w:themeTint="BF"/>
                 <w:sz w:val="28"/>
                 <w:szCs w:val="22"/>
               </w:rPr>
-              <w:t>个人信息</w:t>
+              <w:t>INFOR</w:t>
             </w:r>
             <w:r>
               <w:rPr>
@@ -299,333 +299,6 @@
                 <w:szCs w:val="22"/>
               </w:rPr>
               <w:t>———</w:t>
-            </w:r>
-          </w:p>
-          <w:p>
-            <w:pPr>
-              <w:tabs>
-                <w:tab w:val="right" w:pos="3181"/>
-              </w:tabs>
-              <w:spacing w:line="600" w:lineRule="exact"/>
-              <w:ind w:leftChars="85" w:left="204" w:rightChars="73" w:right="175"/>
-              <w:rPr>
-                <w:rFonts w:ascii="Microsoft YaHei" w:eastAsia="Microsoft YaHei" w:hAnsi="Microsoft YaHei"/>
-                <w:color w:val="7F7F7F" w:themeColor="text1" w:themeTint="80"/>
-                <w:sz w:val="20"/>
-                <w:szCs w:val="20"/>
-              </w:rPr>
-            </w:pPr>
-            <w:r>
-              <w:rPr>
-                <w:rFonts w:ascii="Microsoft YaHei" w:eastAsia="Microsoft YaHei" w:hAnsi="Microsoft YaHei"/>
-                <w:color w:val="7F7F7F" w:themeColor="text1" w:themeTint="80"/>
-                <w:sz w:val="20"/>
-                <w:szCs w:val="20"/>
-              </w:rPr>
-              <w:t>电话：</w:t>
-            </w:r>
-            <w:r>
-              <w:rPr>
-                <w:rFonts w:ascii="Microsoft YaHei" w:eastAsia="Microsoft YaHei" w:hAnsi="Microsoft YaHei" w:hint="eastAsia"/>
-                <w:color w:val="7F7F7F" w:themeColor="text1" w:themeTint="80"/>
-                <w:sz w:val="20"/>
-                <w:szCs w:val="20"/>
-              </w:rPr>
-              <w:t>18080809090</w:t>
-            </w:r>
-            <w:r>
-              <w:rPr>
-                <w:rFonts w:ascii="Microsoft YaHei" w:eastAsia="Microsoft YaHei" w:hAnsi="Microsoft YaHei" w:hint="eastAsia"/>
-                <w:color w:val="7F7F7F" w:themeColor="text1" w:themeTint="80"/>
-                <w:sz w:val="20"/>
-                <w:szCs w:val="20"/>
-              </w:rPr>
-              <w:t xml:space="preserve">    </w:t>
-            </w:r>
-            <w:r>
-              <w:rPr>
-                <w:rFonts w:ascii="Microsoft YaHei" w:eastAsia="Microsoft YaHei" w:hAnsi="Microsoft YaHei"/>
-                <w:color w:val="7F7F7F" w:themeColor="text1" w:themeTint="80"/>
-                <w:sz w:val="20"/>
-                <w:szCs w:val="20"/>
-              </w:rPr>
-              <w:t>性别</w:t>
-            </w:r>
-            <w:r>
-              <w:rPr>
-                <w:rFonts w:ascii="Microsoft YaHei" w:eastAsia="Microsoft YaHei" w:hAnsi="Microsoft YaHei"/>
-                <w:color w:val="7F7F7F" w:themeColor="text1" w:themeTint="80"/>
-                <w:sz w:val="20"/>
-                <w:szCs w:val="20"/>
-              </w:rPr>
-              <w:t>：</w:t>
-            </w:r>
-            <w:r>
-              <w:rPr>
-                <w:rFonts w:ascii="Microsoft YaHei" w:eastAsia="Microsoft YaHei" w:hAnsi="Microsoft YaHei"/>
-                <w:color w:val="7F7F7F" w:themeColor="text1" w:themeTint="80"/>
-                <w:sz w:val="20"/>
-                <w:szCs w:val="20"/>
-              </w:rPr>
-              <w:t xml:space="preserve"> </w:t>
-            </w:r>
-            <w:r>
-              <w:rPr>
-                <w:rFonts w:ascii="Microsoft YaHei" w:eastAsia="Microsoft YaHei" w:hAnsi="Microsoft YaHei" w:hint="eastAsia"/>
-                <w:color w:val="7F7F7F" w:themeColor="text1" w:themeTint="80"/>
-                <w:sz w:val="20"/>
-                <w:szCs w:val="20"/>
-              </w:rPr>
-              <w:t>男</w:t>
-            </w:r>
-          </w:p>
-          <w:p>
-            <w:pPr>
-              <w:tabs>
-                <w:tab w:val="right" w:pos="3181"/>
-              </w:tabs>
-              <w:spacing w:line="600" w:lineRule="exact"/>
-              <w:ind w:leftChars="85" w:left="204" w:rightChars="73" w:right="175"/>
-              <w:rPr>
-                <w:rFonts w:ascii="Microsoft YaHei" w:eastAsia="Microsoft YaHei" w:hAnsi="Microsoft YaHei"/>
-                <w:color w:val="7F7F7F" w:themeColor="text1" w:themeTint="80"/>
-                <w:sz w:val="20"/>
-                <w:szCs w:val="20"/>
-              </w:rPr>
-            </w:pPr>
-            <w:r>
-              <w:rPr>
-                <w:rFonts w:ascii="Microsoft YaHei" w:eastAsia="Microsoft YaHei" w:hAnsi="Microsoft YaHei"/>
-                <w:color w:val="7F7F7F" w:themeColor="text1" w:themeTint="80"/>
-                <w:sz w:val="20"/>
-                <w:szCs w:val="20"/>
-              </w:rPr>
-              <w:t>籍贯：</w:t>
-            </w:r>
-            <w:r>
-              <w:rPr>
-                <w:rFonts w:ascii="Microsoft YaHei" w:eastAsia="Microsoft YaHei" w:hAnsi="Microsoft YaHei" w:hint="eastAsia"/>
-                <w:color w:val="7F7F7F" w:themeColor="text1" w:themeTint="80"/>
-                <w:sz w:val="20"/>
-                <w:szCs w:val="20"/>
-              </w:rPr>
-              <w:t>杭州</w:t>
-            </w:r>
-            <w:r>
-              <w:rPr>
-                <w:rFonts w:ascii="Microsoft YaHei" w:eastAsia="Microsoft YaHei" w:hAnsi="Microsoft YaHei"/>
-                <w:color w:val="7F7F7F" w:themeColor="text1" w:themeTint="80"/>
-                <w:sz w:val="20"/>
-                <w:szCs w:val="20"/>
-              </w:rPr>
-              <w:tab/>
-            </w:r>
-            <w:r>
-              <w:rPr>
-                <w:rFonts w:ascii="Microsoft YaHei" w:eastAsia="Microsoft YaHei" w:hAnsi="Microsoft YaHei" w:hint="eastAsia"/>
-                <w:color w:val="7F7F7F" w:themeColor="text1" w:themeTint="80"/>
-                <w:sz w:val="20"/>
-                <w:szCs w:val="20"/>
-              </w:rPr>
-              <w:t>生日</w:t>
-            </w:r>
-            <w:r>
-              <w:rPr>
-                <w:rFonts w:ascii="Microsoft YaHei" w:eastAsia="Microsoft YaHei" w:hAnsi="Microsoft YaHei"/>
-                <w:color w:val="7F7F7F" w:themeColor="text1" w:themeTint="80"/>
-                <w:sz w:val="20"/>
-                <w:szCs w:val="20"/>
-              </w:rPr>
-              <w:t>：</w:t>
-            </w:r>
-            <w:r>
-              <w:rPr>
-                <w:rFonts w:ascii="Microsoft YaHei" w:eastAsia="Microsoft YaHei" w:hAnsi="Microsoft YaHei" w:hint="eastAsia"/>
-                <w:color w:val="7F7F7F" w:themeColor="text1" w:themeTint="80"/>
-                <w:sz w:val="20"/>
-                <w:szCs w:val="20"/>
-              </w:rPr>
-              <w:t>2000.08.19</w:t>
-            </w:r>
-          </w:p>
-          <w:p>
-            <w:pPr>
-              <w:tabs>
-                <w:tab w:val="right" w:pos="3181"/>
-              </w:tabs>
-              <w:spacing w:line="600" w:lineRule="exact"/>
-              <w:ind w:leftChars="85" w:left="204" w:rightChars="73" w:right="175"/>
-              <w:rPr>
-                <w:rFonts w:ascii="Microsoft YaHei" w:eastAsia="Microsoft YaHei" w:hAnsi="Microsoft YaHei"/>
-                <w:color w:val="7F7F7F" w:themeColor="text1" w:themeTint="80"/>
-                <w:sz w:val="20"/>
-                <w:szCs w:val="20"/>
-              </w:rPr>
-            </w:pPr>
-            <w:r>
-              <w:rPr>
-                <w:rFonts w:ascii="Microsoft YaHei" w:eastAsia="Microsoft YaHei" w:hAnsi="Microsoft YaHei"/>
-                <w:color w:val="7F7F7F" w:themeColor="text1" w:themeTint="80"/>
-                <w:sz w:val="20"/>
-                <w:szCs w:val="20"/>
-              </w:rPr>
-              <w:t>邮箱：</w:t>
-            </w:r>
-            <w:r>
-              <w:rPr>
-                <w:rFonts w:ascii="Microsoft YaHei" w:eastAsia="Microsoft YaHei" w:hAnsi="Microsoft YaHei" w:hint="eastAsia"/>
-                <w:color w:val="7F7F7F" w:themeColor="text1" w:themeTint="80"/>
-                <w:sz w:val="20"/>
-                <w:szCs w:val="20"/>
-              </w:rPr>
-              <w:t xml:space="preserve"> </w:t>
-            </w:r>
-            <w:r>
-              <w:rPr>
-                <w:rFonts w:ascii="Microsoft YaHei" w:eastAsia="Microsoft YaHei" w:hAnsi="Microsoft YaHei" w:hint="eastAsia"/>
-                <w:color w:val="7F7F7F" w:themeColor="text1" w:themeTint="80"/>
-                <w:sz w:val="20"/>
-                <w:szCs w:val="20"/>
-              </w:rPr>
-              <w:t>adasai90@gmail.com</w:t>
-            </w:r>
-          </w:p>
-          <w:p>
-            <w:pPr>
-              <w:tabs>
-                <w:tab w:val="right" w:pos="3181"/>
-              </w:tabs>
-              <w:spacing w:line="600" w:lineRule="exact"/>
-              <w:ind w:leftChars="85" w:left="204" w:rightChars="132" w:right="317"/>
-              <w:rPr>
-                <w:rFonts w:ascii="Microsoft YaHei" w:eastAsia="Microsoft YaHei" w:hAnsi="Microsoft YaHei"/>
-                <w:color w:val="7F7F7F" w:themeColor="text1" w:themeTint="80"/>
-                <w:sz w:val="20"/>
-                <w:szCs w:val="20"/>
-              </w:rPr>
-            </w:pPr>
-            <w:r>
-              <w:rPr>
-                <w:rFonts w:ascii="Microsoft YaHei" w:eastAsia="Microsoft YaHei" w:hAnsi="Microsoft YaHei"/>
-                <w:color w:val="7F7F7F" w:themeColor="text1" w:themeTint="80"/>
-                <w:sz w:val="20"/>
-                <w:szCs w:val="20"/>
-              </w:rPr>
-              <w:t>地址：</w:t>
-            </w:r>
-            <w:r>
-              <w:rPr>
-                <w:rFonts w:ascii="Microsoft YaHei" w:eastAsia="Microsoft YaHei" w:hAnsi="Microsoft YaHei"/>
-                <w:color w:val="7F7F7F" w:themeColor="text1" w:themeTint="80"/>
-                <w:sz w:val="20"/>
-                <w:szCs w:val="20"/>
-              </w:rPr>
-              <w:t xml:space="preserve"> </w:t>
-            </w:r>
-            <w:r>
-              <w:rPr>
-                <w:rFonts w:ascii="Microsoft YaHei" w:eastAsia="Microsoft YaHei" w:hAnsi="Microsoft YaHei" w:hint="eastAsia"/>
-                <w:color w:val="7F7F7F" w:themeColor="text1" w:themeTint="80"/>
-                <w:sz w:val="20"/>
-                <w:szCs w:val="20"/>
-              </w:rPr>
-              <w:t>浙江省杭州市西湖区古荡1号</w:t>
-            </w:r>
-          </w:p>
-          <w:p>
-            <w:pPr>
-              <w:tabs>
-                <w:tab w:val="right" w:pos="3181"/>
-              </w:tabs>
-              <w:spacing w:line="600" w:lineRule="exact"/>
-              <w:ind w:leftChars="85" w:left="204" w:rightChars="73" w:right="175"/>
-              <w:rPr>
-                <w:rFonts w:ascii="Microsoft YaHei" w:eastAsia="Microsoft YaHei" w:hAnsi="Microsoft YaHei"/>
-                <w:color w:val="7F7F7F" w:themeColor="text1" w:themeTint="80"/>
-                <w:sz w:val="20"/>
-                <w:szCs w:val="20"/>
-              </w:rPr>
-            </w:pPr>
-            <w:r>
-              <w:rPr>
-                <w:rFonts w:ascii="Microsoft YaHei" w:eastAsia="Microsoft YaHei" w:hAnsi="Microsoft YaHei"/>
-                <w:color w:val="7F7F7F" w:themeColor="text1" w:themeTint="80"/>
-                <w:sz w:val="20"/>
-                <w:szCs w:val="20"/>
-              </w:rPr>
-              <w:t>英语：</w:t>
-            </w:r>
-            <w:r>
-              <w:rPr>
-                <w:rFonts w:ascii="Microsoft YaHei" w:eastAsia="Microsoft YaHei" w:hAnsi="Microsoft YaHei" w:hint="eastAsia"/>
-                <w:color w:val="7F7F7F" w:themeColor="text1" w:themeTint="80"/>
-                <w:sz w:val="20"/>
-                <w:szCs w:val="20"/>
-              </w:rPr>
-              <w:t>CET6 620</w:t>
-            </w:r>
-          </w:p>
-          <w:p>
-            <w:pPr>
-              <w:spacing w:beforeLines="150" w:before="489"/>
-              <w:ind w:leftChars="85" w:left="204" w:rightChars="73" w:right="175"/>
-              <w:rPr>
-                <w:rFonts w:ascii="Microsoft YaHei" w:eastAsia="Microsoft YaHei" w:hAnsi="Microsoft YaHei"/>
-                <w:b/>
-                <w:color w:val="404040" w:themeColor="text1" w:themeTint="BF"/>
-                <w:sz w:val="22"/>
-                <w:szCs w:val="22"/>
-              </w:rPr>
-            </w:pPr>
-            <w:r>
-              <w:rPr>
-                <w:rFonts w:ascii="Microsoft YaHei" w:eastAsia="Microsoft YaHei" w:hAnsi="Microsoft YaHei"/>
-                <w:b/>
-                <w:color w:val="404040" w:themeColor="text1" w:themeTint="BF"/>
-                <w:sz w:val="22"/>
-                <w:szCs w:val="22"/>
-              </w:rPr>
-              <w:t xml:space="preserve">———    </w:t>
-            </w:r>
-            <w:r>
-              <w:rPr>
-                <w:rFonts w:ascii="Microsoft YaHei" w:eastAsia="Microsoft YaHei" w:hAnsi="Microsoft YaHei" w:hint="eastAsia"/>
-                <w:b/>
-                <w:color w:val="404040" w:themeColor="text1" w:themeTint="BF"/>
-                <w:sz w:val="28"/>
-                <w:szCs w:val="22"/>
-              </w:rPr>
-              <w:t>教育背景</w:t>
-            </w:r>
-            <w:r>
-              <w:rPr>
-                <w:rFonts w:ascii="Microsoft YaHei" w:eastAsia="Microsoft YaHei" w:hAnsi="Microsoft YaHei"/>
-                <w:b/>
-                <w:color w:val="404040" w:themeColor="text1" w:themeTint="BF"/>
-                <w:sz w:val="22"/>
-                <w:szCs w:val="22"/>
-              </w:rPr>
-              <w:t xml:space="preserve">    ———</w:t>
-            </w:r>
-          </w:p>
-          <w:p>
-            <w:pPr>
-              <w:tabs>
-                <w:tab w:val="left" w:pos="1669"/>
-                <w:tab w:val="left" w:pos="3181"/>
-              </w:tabs>
-              <w:ind w:leftChars="85" w:left="204"/>
-              <w:rPr>
-                <w:rFonts w:ascii="Microsoft YaHei" w:eastAsia="Microsoft YaHei" w:hAnsi="Microsoft YaHei"/>
-                <w:color w:val="3DA8AA"/>
-              </w:rPr>
-            </w:pPr>
-            <w:r>
-              <w:rPr>
-                <w:rFonts w:ascii="Microsoft YaHei" w:eastAsia="Microsoft YaHei" w:hAnsi="Microsoft YaHei" w:hint="eastAsia"/>
-                <w:color w:val="3DA8AA"/>
-              </w:rPr>
-              <w:t>美国斯坦福大学</w:t>
             </w:r>
           </w:p>
           <w:p>
@@ -634,60 +307,321 @@
               <w:tabs>
                 <w:tab w:val="right" w:pos="6696"/>
               </w:tabs>
-              <w:spacing w:line="360" w:lineRule="exact"/>
-              <w:ind w:leftChars="72" w:left="173" w:rightChars="144" w:right="346"/>
+              <w:spacing w:line="240" w:lineRule="exact"/>
               <w:jc w:val="left"/>
               <w:rPr>
-                <w:rFonts w:ascii="Microsoft YaHei" w:eastAsia="Microsoft YaHei" w:hAnsi="Microsoft YaHei"/>
-                <w:color w:val="7F7F7F" w:themeColor="text1" w:themeTint="80"/>
-                <w:sz w:val="20"/>
-                <w:szCs w:val="20"/>
+                <w:rFonts w:ascii="Museo 700" w:hAnsi="Museo 700"/>
+                <w:color w:val="2D3E50"/>
+                <w:spacing w:val="40"/>
+                <w:kern w:val="0"/>
+                <w:sz w:val="16"/>
+                <w:szCs w:val="16"/>
+                <w:lang w:eastAsia="en-US"/>
               </w:rPr>
             </w:pPr>
             <w:r>
               <w:rPr>
-                <w:rFonts w:ascii="Microsoft YaHei" w:eastAsia="Microsoft YaHei" w:hAnsi="Microsoft YaHei" w:hint="eastAsia"/>
-                <w:color w:val="7F7F7F" w:themeColor="text1" w:themeTint="80"/>
-                <w:sz w:val="20"/>
-                <w:szCs w:val="20"/>
-              </w:rPr>
-              <w:t>生命工程</w:t>
-            </w:r>
-            <w:r>
-              <w:rPr>
-                <w:rFonts w:ascii="Microsoft YaHei" w:eastAsia="Microsoft YaHei" w:hAnsi="Microsoft YaHei"/>
-                <w:color w:val="7F7F7F" w:themeColor="text1" w:themeTint="80"/>
-                <w:sz w:val="20"/>
-                <w:szCs w:val="20"/>
+                <w:rFonts w:ascii="Museo 700" w:hAnsi="Museo 700" w:hint="eastAsia"/>
+                <w:color w:val="2D3E50"/>
+                <w:spacing w:val="40"/>
+                <w:kern w:val="0"/>
+                <w:sz w:val="16"/>
+                <w:szCs w:val="16"/>
+                <w:lang w:eastAsia="en-US"/>
+              </w:rPr>
+              <w:t>P</w:t>
+            </w:r>
+            <w:r>
+              <w:rPr>
+                <w:rFonts w:ascii="Museo 700" w:hAnsi="Museo 700"/>
+                <w:color w:val="2D3E50"/>
+                <w:spacing w:val="40"/>
+                <w:kern w:val="0"/>
+                <w:sz w:val="16"/>
+                <w:szCs w:val="16"/>
+                <w:lang w:eastAsia="en-US"/>
+              </w:rPr>
+              <w:t>hone</w:t>
+            </w:r>
+            <w:r>
+              <w:rPr>
+                <w:rFonts w:ascii="Museo 700" w:hAnsi="Museo 700"/>
+                <w:color w:val="2D3E50"/>
+                <w:spacing w:val="40"/>
+                <w:kern w:val="0"/>
+                <w:sz w:val="16"/>
+                <w:szCs w:val="16"/>
+                <w:lang w:eastAsia="en-US"/>
+              </w:rPr>
+              <w:t>：</w:t>
+            </w:r>
+            <w:r>
+              <w:rPr>
+                <w:rFonts w:ascii="Museo 700" w:hAnsi="Museo 700"/>
+                <w:color w:val="2D3E50"/>
+                <w:spacing w:val="40"/>
+                <w:kern w:val="0"/>
+                <w:sz w:val="16"/>
+                <w:szCs w:val="16"/>
+                <w:lang w:eastAsia="en-US"/>
+              </w:rPr>
+              <w:t>{{Phone}}</w:t>
+            </w:r>
+            <w:r>
+              <w:rPr>
+                <w:rFonts w:ascii="Museo 700" w:hAnsi="Museo 700" w:hint="eastAsia"/>
+                <w:color w:val="2D3E50"/>
+                <w:spacing w:val="40"/>
+                <w:kern w:val="0"/>
+                <w:sz w:val="16"/>
+                <w:szCs w:val="16"/>
+                <w:lang w:eastAsia="en-US"/>
+              </w:rPr>
+              <w:t xml:space="preserve">    </w:t>
+            </w:r>
+          </w:p>
+          <w:p>
+            <w:pPr>
+              <w:widowControl/>
+              <w:tabs>
+                <w:tab w:val="right" w:pos="6696"/>
+              </w:tabs>
+              <w:spacing w:line="240" w:lineRule="exact"/>
+              <w:jc w:val="left"/>
+              <w:rPr>
+                <w:rFonts w:ascii="Museo 700" w:hAnsi="Museo 700"/>
+                <w:color w:val="2D3E50"/>
+                <w:spacing w:val="40"/>
+                <w:kern w:val="0"/>
+                <w:sz w:val="16"/>
+                <w:szCs w:val="16"/>
+                <w:lang w:eastAsia="en-US"/>
+              </w:rPr>
+            </w:pPr>
+            <w:r>
+              <w:rPr>
+                <w:rFonts w:ascii="Museo 700" w:hAnsi="Museo 700" w:hint="eastAsia"/>
+                <w:color w:val="2D3E50"/>
+                <w:spacing w:val="40"/>
+                <w:kern w:val="0"/>
+                <w:sz w:val="16"/>
+                <w:szCs w:val="16"/>
+                <w:lang w:eastAsia="en-US"/>
+              </w:rPr>
+              <w:t>B</w:t>
+            </w:r>
+            <w:r>
+              <w:rPr>
+                <w:rFonts w:ascii="Museo 700" w:hAnsi="Museo 700"/>
+                <w:color w:val="2D3E50"/>
+                <w:spacing w:val="40"/>
+                <w:kern w:val="0"/>
+                <w:sz w:val="16"/>
+                <w:szCs w:val="16"/>
+                <w:lang w:eastAsia="en-US"/>
+              </w:rPr>
+              <w:t>.H</w:t>
+            </w:r>
+            <w:r>
+              <w:rPr>
+                <w:rFonts w:ascii="Museo 700" w:hAnsi="Museo 700"/>
+                <w:color w:val="2D3E50"/>
+                <w:spacing w:val="40"/>
+                <w:kern w:val="0"/>
+                <w:sz w:val="16"/>
+                <w:szCs w:val="16"/>
+                <w:lang w:eastAsia="en-US"/>
+              </w:rPr>
+              <w:t>：</w:t>
+            </w:r>
+            <w:r>
+              <w:rPr>
+                <w:rFonts w:ascii="Museo 700" w:hAnsi="Museo 700"/>
+                <w:color w:val="2D3E50"/>
+                <w:spacing w:val="40"/>
+                <w:kern w:val="0"/>
+                <w:sz w:val="16"/>
+                <w:szCs w:val="16"/>
+                <w:lang w:eastAsia="en-US"/>
+              </w:rPr>
+              <w:t>{{BH}}</w:t>
+            </w:r>
+          </w:p>
+          <w:p>
+            <w:pPr>
+              <w:widowControl/>
+              <w:tabs>
+                <w:tab w:val="right" w:pos="6696"/>
+              </w:tabs>
+              <w:spacing w:line="240" w:lineRule="exact"/>
+              <w:jc w:val="left"/>
+              <w:rPr>
+                <w:rFonts w:ascii="Museo 700" w:hAnsi="Museo 700"/>
+                <w:color w:val="2D3E50"/>
+                <w:spacing w:val="40"/>
+                <w:kern w:val="0"/>
+                <w:sz w:val="16"/>
+                <w:szCs w:val="16"/>
+                <w:lang w:eastAsia="en-US"/>
+              </w:rPr>
+            </w:pPr>
+            <w:r>
+              <w:rPr>
+                <w:rFonts w:ascii="Museo 700" w:hAnsi="Museo 700" w:hint="eastAsia"/>
+                <w:color w:val="2D3E50"/>
+                <w:spacing w:val="40"/>
+                <w:kern w:val="0"/>
+                <w:sz w:val="16"/>
+                <w:szCs w:val="16"/>
+                <w:lang w:eastAsia="en-US"/>
+              </w:rPr>
+              <w:t>M</w:t>
+            </w:r>
+            <w:r>
+              <w:rPr>
+                <w:rFonts w:ascii="Museo 700" w:hAnsi="Museo 700"/>
+                <w:color w:val="2D3E50"/>
+                <w:spacing w:val="40"/>
+                <w:kern w:val="0"/>
+                <w:sz w:val="16"/>
+                <w:szCs w:val="16"/>
+                <w:lang w:eastAsia="en-US"/>
+              </w:rPr>
+              <w:t>ail</w:t>
+            </w:r>
+            <w:r>
+              <w:rPr>
+                <w:rFonts w:ascii="Museo 700" w:hAnsi="Museo 700"/>
+                <w:color w:val="2D3E50"/>
+                <w:spacing w:val="40"/>
+                <w:kern w:val="0"/>
+                <w:sz w:val="16"/>
+                <w:szCs w:val="16"/>
+                <w:lang w:eastAsia="en-US"/>
+              </w:rPr>
+              <w:t>：</w:t>
+            </w:r>
+            <w:r>
+              <w:rPr>
+                <w:rFonts w:ascii="Museo 700" w:hAnsi="Museo 700" w:hint="eastAsia"/>
+                <w:color w:val="2D3E50"/>
+                <w:spacing w:val="40"/>
+                <w:kern w:val="0"/>
+                <w:sz w:val="16"/>
+                <w:szCs w:val="16"/>
+                <w:lang w:eastAsia="en-US"/>
               </w:rPr>
               <w:t xml:space="preserve"> </w:t>
             </w:r>
             <w:r>
               <w:rPr>
-                <w:rFonts w:ascii="Microsoft YaHei" w:eastAsia="Microsoft YaHei" w:hAnsi="Microsoft YaHei" w:hint="eastAsia"/>
-                <w:color w:val="7F7F7F" w:themeColor="text1" w:themeTint="80"/>
-                <w:sz w:val="20"/>
-                <w:szCs w:val="20"/>
-              </w:rPr>
-              <w:t>学士</w:t>
-            </w:r>
-            <w:r>
-              <w:rPr>
-                <w:rFonts w:ascii="Microsoft YaHei" w:eastAsia="Microsoft YaHei" w:hAnsi="Microsoft YaHei"/>
-                <w:color w:val="7F7F7F" w:themeColor="text1" w:themeTint="80"/>
-                <w:sz w:val="20"/>
-                <w:szCs w:val="20"/>
-              </w:rPr>
-              <w:t xml:space="preserve">  </w:t>
-            </w:r>
-            <w:r>
-              <w:rPr>
-                <w:rFonts w:ascii="Microsoft YaHei" w:eastAsia="Microsoft YaHei" w:hAnsi="Microsoft YaHei" w:hint="eastAsia"/>
-                <w:color w:val="7F7F7F" w:themeColor="text1" w:themeTint="80"/>
-                <w:sz w:val="20"/>
-                <w:szCs w:val="20"/>
-              </w:rPr>
-              <w:t>班级排名 1/36</w:t>
+                <w:rFonts w:ascii="Museo 700" w:hAnsi="Museo 700"/>
+                <w:color w:val="2D3E50"/>
+                <w:spacing w:val="40"/>
+                <w:kern w:val="0"/>
+                <w:sz w:val="16"/>
+                <w:szCs w:val="16"/>
+                <w:lang w:eastAsia="en-US"/>
+              </w:rPr>
+              <w:t>{{Mail}}</w:t>
+            </w:r>
+          </w:p>
+          <w:p>
+            <w:pPr>
+              <w:widowControl/>
+              <w:tabs>
+                <w:tab w:val="right" w:pos="6696"/>
+              </w:tabs>
+              <w:spacing w:line="240" w:lineRule="exact"/>
+              <w:jc w:val="left"/>
+              <w:rPr>
+                <w:rFonts w:ascii="Museo 700" w:hAnsi="Museo 700"/>
+                <w:color w:val="2D3E50"/>
+                <w:spacing w:val="40"/>
+                <w:kern w:val="0"/>
+                <w:sz w:val="16"/>
+                <w:szCs w:val="16"/>
+                <w:lang w:eastAsia="en-US"/>
+              </w:rPr>
+            </w:pPr>
+            <w:r>
+              <w:rPr>
+                <w:rFonts w:ascii="Museo 700" w:hAnsi="Museo 700" w:hint="eastAsia"/>
+                <w:color w:val="2D3E50"/>
+                <w:spacing w:val="40"/>
+                <w:kern w:val="0"/>
+                <w:sz w:val="16"/>
+                <w:szCs w:val="16"/>
+                <w:lang w:eastAsia="en-US"/>
+              </w:rPr>
+              <w:t>A</w:t>
+            </w:r>
+            <w:r>
+              <w:rPr>
+                <w:rFonts w:ascii="Museo 700" w:hAnsi="Museo 700"/>
+                <w:color w:val="2D3E50"/>
+                <w:spacing w:val="40"/>
+                <w:kern w:val="0"/>
+                <w:sz w:val="16"/>
+                <w:szCs w:val="16"/>
+                <w:lang w:eastAsia="en-US"/>
+              </w:rPr>
+              <w:t>ddress</w:t>
+            </w:r>
+            <w:r>
+              <w:rPr>
+                <w:rFonts w:ascii="Museo 700" w:hAnsi="Museo 700"/>
+                <w:color w:val="2D3E50"/>
+                <w:spacing w:val="40"/>
+                <w:kern w:val="0"/>
+                <w:sz w:val="16"/>
+                <w:szCs w:val="16"/>
+                <w:lang w:eastAsia="en-US"/>
+              </w:rPr>
+              <w:t>：</w:t>
+            </w:r>
+            <w:r>
+              <w:rPr>
+                <w:rFonts w:ascii="Museo 700" w:hAnsi="Museo 700"/>
+                <w:color w:val="2D3E50"/>
+                <w:spacing w:val="40"/>
+                <w:kern w:val="0"/>
+                <w:sz w:val="16"/>
+                <w:szCs w:val="16"/>
+                <w:lang w:eastAsia="en-US"/>
+              </w:rPr>
+              <w:t xml:space="preserve"> </w:t>
+            </w:r>
+          </w:p>
+          <w:p>
+            <w:pPr>
+              <w:widowControl/>
+              <w:tabs>
+                <w:tab w:val="right" w:pos="6696"/>
+              </w:tabs>
+              <w:spacing w:line="240" w:lineRule="exact"/>
+              <w:jc w:val="left"/>
+              <w:rPr>
+                <w:rFonts w:ascii="Museo 700" w:hAnsi="Museo 700"/>
+                <w:color w:val="2D3E50"/>
+                <w:spacing w:val="40"/>
+                <w:kern w:val="0"/>
+                <w:sz w:val="16"/>
+                <w:szCs w:val="16"/>
+                <w:lang w:eastAsia="en-US"/>
+              </w:rPr>
+            </w:pPr>
+            <w:r>
+              <w:rPr>
+                <w:rFonts w:ascii="Museo 700" w:hAnsi="Museo 700"/>
+                <w:color w:val="2D3E50"/>
+                <w:spacing w:val="40"/>
+                <w:kern w:val="0"/>
+                <w:sz w:val="16"/>
+                <w:szCs w:val="16"/>
+                <w:lang w:eastAsia="en-US"/>
+              </w:rPr>
+              <w:t>{{Address}}</w:t>
             </w:r>
           </w:p>
           <w:p>
@@ -710,17 +644,27 @@
                 <w:sz w:val="22"/>
                 <w:szCs w:val="22"/>
               </w:rPr>
-              <w:t xml:space="preserve">———    </w:t>
-            </w:r>
-            <w:r>
-              <w:rPr>
-                <w:rFonts w:ascii="Microsoft YaHei" w:eastAsia="Microsoft YaHei" w:hAnsi="Microsoft YaHei" w:hint="eastAsia"/>
+              <w:t>—</w:t>
+            </w:r>
+            <w:r>
+              <w:rPr>
+                <w:rFonts w:ascii="Microsoft YaHei" w:eastAsia="Microsoft YaHei" w:hAnsi="Microsoft YaHei"/>
+                <w:b/>
+                <w:color w:val="404040" w:themeColor="text1" w:themeTint="BF"/>
+                <w:sz w:val="22"/>
+                <w:szCs w:val="22"/>
+              </w:rPr>
+              <w:t xml:space="preserve">     </w:t>
+            </w:r>
+            <w:r>
+              <w:rPr>
+                <w:rFonts w:ascii="Microsoft YaHei" w:eastAsia="Microsoft YaHei" w:hAnsi="Microsoft YaHei"/>
                 <w:b/>
                 <w:color w:val="404040" w:themeColor="text1" w:themeTint="BF"/>
                 <w:sz w:val="28"/>
                 <w:szCs w:val="22"/>
               </w:rPr>
-              <w:t>技术栈</w:t>
+              <w:t>EDUCATION</w:t>
             </w:r>
             <w:r>
               <w:rPr>
@@ -730,193 +674,69 @@
                 <w:sz w:val="22"/>
                 <w:szCs w:val="22"/>
               </w:rPr>
-              <w:t xml:space="preserve">    ———</w:t>
+              <w:t xml:space="preserve">    —</w:t>
             </w:r>
           </w:p>
           <w:p>
             <w:pPr>
-              <w:numPr>
-                <w:ilvl w:val="0"/>
-                <w:numId w:val="7"/>
-              </w:numPr>
+              <w:widowControl/>
+              <w:tabs>
+                <w:tab w:val="right" w:pos="6696"/>
+              </w:tabs>
+              <w:spacing w:line="240" w:lineRule="exact"/>
+              <w:jc w:val="left"/>
+              <w:rPr>
+                <w:rFonts w:ascii="Museo 700" w:hAnsi="Museo 700"/>
+                <w:color w:val="2D3E50"/>
+                <w:spacing w:val="40"/>
+                <w:kern w:val="0"/>
+                <w:sz w:val="16"/>
+                <w:szCs w:val="16"/>
+                <w:lang w:eastAsia="en-US"/>
+              </w:rPr>
             </w:pPr>
-            <w:proofErr w:type="spellStart"/>
-            <w:r>
-              <w:rPr>
-                <w:rFonts w:ascii="Microsoft YaHei" w:eastAsia="Microsoft YaHei" w:hAnsi="Microsoft YaHei" w:cs="Microsoft YaHei"/>
-                <w:color w:val="7F7F7F"/>
-                <w:sz w:val="20"/>
-              </w:rPr>
-              <w:t>SpringBoot</w:t>
-            </w:r>
-            <w:proofErr w:type="spellEnd"/>
-            <w:r>
-              <w:rPr>
-                <w:rFonts w:ascii="Microsoft YaHei" w:eastAsia="Microsoft YaHei" w:hAnsi="Microsoft YaHei" w:cs="Microsoft YaHei"/>
-                <w:color w:val="7F7F7F"/>
-                <w:sz w:val="20"/>
-              </w:rPr>
-              <w:t>、</w:t>
-            </w:r>
-            <w:proofErr w:type="spellStart"/>
-            <w:r>
-              <w:rPr>
-                <w:rFonts w:ascii="Microsoft YaHei" w:eastAsia="Microsoft YaHei" w:hAnsi="Microsoft YaHei" w:cs="Microsoft YaHei"/>
-                <w:color w:val="7F7F7F"/>
-                <w:sz w:val="20"/>
-              </w:rPr>
-              <w:t>SprigCloud</w:t>
-            </w:r>
-            <w:proofErr w:type="spellEnd"/>
-            <w:r>
-              <w:rPr>
-                <w:rFonts w:ascii="Microsoft YaHei" w:eastAsia="Microsoft YaHei" w:hAnsi="Microsoft YaHei" w:cs="Microsoft YaHei"/>
-                <w:color w:val="7F7F7F"/>
-                <w:sz w:val="20"/>
-              </w:rPr>
-              <w:t>、</w:t>
-            </w:r>
-            <w:proofErr w:type="spellStart"/>
-            <w:r>
-              <w:rPr>
-                <w:rFonts w:ascii="Microsoft YaHei" w:eastAsia="Microsoft YaHei" w:hAnsi="Microsoft YaHei" w:cs="Microsoft YaHei"/>
-                <w:color w:val="7F7F7F"/>
-                <w:sz w:val="20"/>
-              </w:rPr>
-              <w:t>Mybatis</w:t>
-            </w:r>
-            <w:proofErr w:type="spellEnd"/>
+            <w:r>
+              <w:rPr>
+                <w:rFonts w:ascii="Museo 700" w:hAnsi="Museo 700"/>
+                <w:color w:val="2D3E50"/>
+                <w:spacing w:val="40"/>
+                <w:kern w:val="0"/>
+                <w:sz w:val="16"/>
+                <w:szCs w:val="16"/>
+                <w:lang w:eastAsia="en-US"/>
+              </w:rPr>
+              <w:t>{{Education}}</w:t>
+            </w:r>
           </w:p>
           <w:p>
             <w:pPr>
-              <w:numPr>
-                <w:ilvl w:val="0"/>
-                <w:numId w:val="7"/>
-              </w:numPr>
-            </w:pPr>
-            <w:proofErr w:type="spellStart"/>
-            <w:r>
-              <w:rPr>
-                <w:rFonts w:ascii="Microsoft YaHei" w:eastAsia="Microsoft YaHei" w:hAnsi="Microsoft YaHei" w:cs="Microsoft YaHei"/>
-                <w:color w:val="7F7F7F"/>
-                <w:sz w:val="20"/>
-              </w:rPr>
-              <w:t>SpringBoot</w:t>
-            </w:r>
-            <w:proofErr w:type="spellEnd"/>
-            <w:r>
-              <w:rPr>
-                <w:rFonts w:ascii="Microsoft YaHei" w:eastAsia="Microsoft YaHei" w:hAnsi="Microsoft YaHei" w:cs="Microsoft YaHei"/>
-                <w:color w:val="7F7F7F"/>
-                <w:sz w:val="20"/>
-              </w:rPr>
-              <w:t>、</w:t>
-            </w:r>
-            <w:proofErr w:type="spellStart"/>
-            <w:r>
-              <w:rPr>
-                <w:rFonts w:ascii="Microsoft YaHei" w:eastAsia="Microsoft YaHei" w:hAnsi="Microsoft YaHei" w:cs="Microsoft YaHei"/>
-                <w:color w:val="7F7F7F"/>
-                <w:sz w:val="20"/>
-              </w:rPr>
-              <w:t>SprigCloud</w:t>
-            </w:r>
-            <w:proofErr w:type="spellEnd"/>
-            <w:r>
-              <w:rPr>
-                <w:rFonts w:ascii="Microsoft YaHei" w:eastAsia="Microsoft YaHei" w:hAnsi="Microsoft YaHei" w:cs="Microsoft YaHei"/>
-                <w:color w:val="7F7F7F"/>
-                <w:sz w:val="20"/>
-              </w:rPr>
-              <w:t>、</w:t>
-            </w:r>
-            <w:proofErr w:type="spellStart"/>
-            <w:r>
-              <w:rPr>
-                <w:rFonts w:ascii="Microsoft YaHei" w:eastAsia="Microsoft YaHei" w:hAnsi="Microsoft YaHei" w:cs="Microsoft YaHei"/>
-                <w:color w:val="7F7F7F"/>
-                <w:sz w:val="20"/>
-              </w:rPr>
-              <w:t>Mybatis</w:t>
-            </w:r>
-            <w:proofErr w:type="spellEnd"/>
-          </w:p>
-          <w:p>
-            <w:pPr>
-              <w:numPr>
-                <w:ilvl w:val="0"/>
-                <w:numId w:val="7"/>
-              </w:numPr>
-            </w:pPr>
-            <w:proofErr w:type="spellStart"/>
-            <w:r>
-              <w:rPr>
-                <w:rFonts w:ascii="Microsoft YaHei" w:eastAsia="Microsoft YaHei" w:hAnsi="Microsoft YaHei" w:cs="Microsoft YaHei"/>
-                <w:color w:val="7F7F7F"/>
-                <w:sz w:val="20"/>
-              </w:rPr>
-              <w:t>SpringBoot</w:t>
-            </w:r>
-            <w:proofErr w:type="spellEnd"/>
-            <w:r>
-              <w:rPr>
-                <w:rFonts w:ascii="Microsoft YaHei" w:eastAsia="Microsoft YaHei" w:hAnsi="Microsoft YaHei" w:cs="Microsoft YaHei"/>
-                <w:color w:val="7F7F7F"/>
-                <w:sz w:val="20"/>
-              </w:rPr>
-              <w:t>、</w:t>
-            </w:r>
-            <w:proofErr w:type="spellStart"/>
-            <w:r>
-              <w:rPr>
-                <w:rFonts w:ascii="Microsoft YaHei" w:eastAsia="Microsoft YaHei" w:hAnsi="Microsoft YaHei" w:cs="Microsoft YaHei"/>
-                <w:color w:val="7F7F7F"/>
-                <w:sz w:val="20"/>
-              </w:rPr>
-              <w:t>SprigCloud</w:t>
-            </w:r>
-            <w:proofErr w:type="spellEnd"/>
-            <w:r>
-              <w:rPr>
-                <w:rFonts w:ascii="Microsoft YaHei" w:eastAsia="Microsoft YaHei" w:hAnsi="Microsoft YaHei" w:cs="Microsoft YaHei"/>
-                <w:color w:val="7F7F7F"/>
-                <w:sz w:val="20"/>
-              </w:rPr>
-              <w:t>、</w:t>
-            </w:r>
-            <w:proofErr w:type="spellStart"/>
-            <w:r>
-              <w:rPr>
-                <w:rFonts w:ascii="Microsoft YaHei" w:eastAsia="Microsoft YaHei" w:hAnsi="Microsoft YaHei" w:cs="Microsoft YaHei"/>
-                <w:color w:val="7F7F7F"/>
-                <w:sz w:val="20"/>
-              </w:rPr>
-              <w:t>Mybatis</w:t>
-            </w:r>
-            <w:proofErr w:type="spellEnd"/>
-          </w:p>
-          <w:p>
-            <w:pPr>
+              <w:widowControl/>
               <w:tabs>
-                <w:tab w:val="right" w:pos="3181"/>
+                <w:tab w:val="right" w:pos="6696"/>
               </w:tabs>
               <w:spacing w:line="240" w:lineRule="exact"/>
               <w:jc w:val="left"/>
               <w:rPr>
-                <w:rFonts w:ascii="Microsoft YaHei" w:eastAsia="Microsoft YaHei" w:hAnsi="Microsoft YaHei"/>
-                <w:color w:val="7F7F7F" w:themeColor="text1" w:themeTint="80"/>
-                <w:sz w:val="16"/>
-                <w:szCs w:val="16"/>
+                <w:rFonts w:ascii="Museo 700" w:hAnsi="Museo 700"/>
+                <w:color w:val="2D3E50"/>
+                <w:spacing w:val="40"/>
+                <w:kern w:val="0"/>
+                <w:sz w:val="16"/>
+                <w:szCs w:val="16"/>
+                <w:lang w:eastAsia="en-US"/>
               </w:rPr>
             </w:pPr>
             <w:r>
               <w:rPr>
-                <w:rFonts w:ascii="Microsoft YaHei" w:eastAsia="Microsoft YaHei" w:hAnsi="Microsoft YaHei" w:hint="eastAsia"/>
-                <w:color w:val="7F7F7F" w:themeColor="text1" w:themeTint="80"/>
-                <w:sz w:val="16"/>
-                <w:szCs w:val="16"/>
-              </w:rPr>
-              <w:t xml:space="preserve">  </w:t>
+                <w:rFonts w:ascii="Museo 700" w:hAnsi="Museo 700"/>
+                <w:color w:val="2D3E50"/>
+                <w:spacing w:val="40"/>
+                <w:kern w:val="0"/>
+                <w:sz w:val="16"/>
+                <w:szCs w:val="16"/>
+                <w:lang w:eastAsia="en-US"/>
+              </w:rPr>
+              <w:t>{{Major}}</w:t>
             </w:r>
           </w:p>
           <w:p>
@@ -949,7 +769,7 @@
                 <w:sz w:val="28"/>
                 <w:szCs w:val="22"/>
               </w:rPr>
-              <w:t>兴趣</w:t>
+              <w:t>S</w:t>
             </w:r>
             <w:r>
               <w:rPr>
@@ -959,7 +779,7 @@
                 <w:sz w:val="28"/>
                 <w:szCs w:val="22"/>
               </w:rPr>
-              <w:t>爱好</w:t>
+              <w:t>KILLS</w:t>
             </w:r>
             <w:r>
               <w:rPr>
@@ -974,10 +794,139 @@
           </w:p>
           <w:p>
             <w:pPr>
+              <w:widowControl/>
               <w:tabs>
-                <w:tab w:val="right" w:pos="3181"/>
+                <w:tab w:val="right" w:pos="6696"/>
               </w:tabs>
-              <w:ind w:leftChars="85" w:left="204"/>
+              <w:spacing w:line="240" w:lineRule="exact"/>
+              <w:jc w:val="left"/>
+              <w:rPr>
+                <w:rFonts w:ascii="Museo 700" w:hAnsi="Museo 700"/>
+                <w:color w:val="2D3E50"/>
+                <w:spacing w:val="40"/>
+                <w:kern w:val="0"/>
+                <w:sz w:val="16"/>
+                <w:szCs w:val="16"/>
+                <w:lang w:eastAsia="en-US"/>
+              </w:rPr>
+            </w:pPr>
+            <w:r>
+              <w:rPr>
+                <w:rFonts w:ascii="Museo 700" w:hAnsi="Museo 700"/>
+                <w:color w:val="2D3E50"/>
+                <w:spacing w:val="40"/>
+                <w:kern w:val="0"/>
+                <w:sz w:val="16"/>
+                <w:szCs w:val="16"/>
+                <w:lang w:eastAsia="en-US"/>
+              </w:rPr>
+              <w:t>{{Skills}}</w:t>
+            </w:r>
+            <w:r>
+              <w:rPr>
+                <w:rFonts w:ascii="Museo 700" w:hAnsi="Museo 700" w:hint="eastAsia"/>
+                <w:color w:val="2D3E50"/>
+                <w:spacing w:val="40"/>
+                <w:kern w:val="0"/>
+                <w:sz w:val="16"/>
+                <w:szCs w:val="16"/>
+                <w:lang w:eastAsia="en-US"/>
+              </w:rPr>
+              <w:t xml:space="preserve">  </w:t>
+            </w:r>
+          </w:p>
+          <w:p>
+            <w:pPr>
+              <w:spacing w:beforeLines="150" w:before="489"/>
+              <w:ind w:leftChars="85" w:left="204" w:rightChars="73" w:right="175"/>
+              <w:rPr>
+                <w:rFonts w:ascii="Microsoft YaHei" w:eastAsia="Microsoft YaHei" w:hAnsi="Microsoft YaHei"/>
+                <w:b/>
+                <w:color w:val="404040" w:themeColor="text1" w:themeTint="BF"/>
+                <w:sz w:val="22"/>
+                <w:szCs w:val="22"/>
+              </w:rPr>
+            </w:pPr>
+            <w:r>
+              <w:rPr>
+                <w:rFonts w:ascii="Microsoft YaHei" w:eastAsia="Microsoft YaHei" w:hAnsi="Microsoft YaHei"/>
+                <w:b/>
+                <w:color w:val="404040" w:themeColor="text1" w:themeTint="BF"/>
+                <w:sz w:val="22"/>
+                <w:szCs w:val="22"/>
+              </w:rPr>
+              <w:t>——</w:t>
+            </w:r>
+            <w:proofErr w:type="gramStart"/>
+            <w:r>
+              <w:rPr>
+                <w:rFonts w:ascii="Microsoft YaHei" w:eastAsia="Microsoft YaHei" w:hAnsi="Microsoft YaHei"/>
+                <w:b/>
+                <w:color w:val="404040" w:themeColor="text1" w:themeTint="BF"/>
+                <w:sz w:val="22"/>
+                <w:szCs w:val="22"/>
+              </w:rPr>
+              <w:t xml:space="preserve">— </w:t>
+            </w:r>
+            <w:r>
+              <w:rPr>
+                <w:rFonts w:ascii="Microsoft YaHei" w:eastAsia="Microsoft YaHei" w:hAnsi="Microsoft YaHei"/>
+                <w:b/>
+                <w:color w:val="404040" w:themeColor="text1" w:themeTint="BF"/>
+                <w:sz w:val="22"/>
+                <w:szCs w:val="22"/>
+              </w:rPr>
+              <w:t xml:space="preserve"> </w:t>
+            </w:r>
+            <w:r>
+              <w:rPr>
+                <w:rFonts w:ascii="Microsoft YaHei" w:eastAsia="Microsoft YaHei" w:hAnsi="Microsoft YaHei"/>
+                <w:b/>
+                <w:color w:val="404040" w:themeColor="text1" w:themeTint="BF"/>
+                <w:sz w:val="28"/>
+                <w:szCs w:val="22"/>
+              </w:rPr>
+              <w:t>FAVORITES</w:t>
+            </w:r>
+            <w:proofErr w:type="gramEnd"/>
+            <w:r>
+              <w:rPr>
+                <w:rFonts w:ascii="Microsoft YaHei" w:eastAsia="Microsoft YaHei" w:hAnsi="Microsoft YaHei"/>
+                <w:b/>
+                <w:color w:val="404040" w:themeColor="text1" w:themeTint="BF"/>
+                <w:sz w:val="28"/>
+                <w:szCs w:val="22"/>
+              </w:rPr>
+              <w:t xml:space="preserve"> </w:t>
+            </w:r>
+            <w:r>
+              <w:rPr>
+                <w:rFonts w:ascii="Microsoft YaHei" w:eastAsia="Microsoft YaHei" w:hAnsi="Microsoft YaHei"/>
+                <w:b/>
+                <w:color w:val="404040" w:themeColor="text1" w:themeTint="BF"/>
+                <w:sz w:val="28"/>
+                <w:szCs w:val="22"/>
+              </w:rPr>
+              <w:t xml:space="preserve"> </w:t>
+            </w:r>
+            <w:r>
+              <w:rPr>
+                <w:rFonts w:ascii="Microsoft YaHei" w:eastAsia="Microsoft YaHei" w:hAnsi="Microsoft YaHei"/>
+                <w:b/>
+                <w:color w:val="404040" w:themeColor="text1" w:themeTint="BF"/>
+                <w:sz w:val="22"/>
+                <w:szCs w:val="22"/>
+              </w:rPr>
+              <w:t>———</w:t>
+            </w:r>
+          </w:p>
+          <w:p>
+            <w:pPr>
+              <w:widowControl/>
+              <w:tabs>
+                <w:tab w:val="right" w:pos="6696"/>
+              </w:tabs>
+              <w:spacing w:line="240" w:lineRule="exact"/>
               <w:jc w:val="left"/>
               <w:rPr>
                 <w:rFonts w:ascii="Microsoft YaHei" w:eastAsia="Microsoft YaHei" w:hAnsi="Microsoft YaHei"/>
@@ -985,6 +934,42 @@
                 <w:szCs w:val="20"/>
               </w:rPr>
             </w:pPr>
+            <w:r>
+              <w:rPr>
+                <w:rFonts w:ascii="Museo 700" w:hAnsi="Museo 700"/>
+                <w:color w:val="2D3E50"/>
+                <w:spacing w:val="40"/>
+                <w:kern w:val="0"/>
+                <w:sz w:val="16"/>
+                <w:szCs w:val="16"/>
+                <w:lang w:eastAsia="en-US"/>
+              </w:rPr>
+              <w:t>{{</w:t>
+            </w:r>
+            <w:r>
+              <w:rPr>
+                <w:rFonts w:ascii="Museo 700" w:hAnsi="Museo 700"/>
+                <w:color w:val="2D3E50"/>
+                <w:spacing w:val="40"/>
+                <w:kern w:val="0"/>
+                <w:sz w:val="16"/>
+                <w:szCs w:val="16"/>
+                <w:lang w:eastAsia="en-US"/>
+              </w:rPr>
+              <w:t>Favorites</w:t>
+            </w:r>
+            <w:r>
+              <w:rPr>
+                <w:rFonts w:ascii="Museo 700" w:hAnsi="Museo 700"/>
+                <w:color w:val="2D3E50"/>
+                <w:spacing w:val="40"/>
+                <w:kern w:val="0"/>
+                <w:sz w:val="16"/>
+                <w:szCs w:val="16"/>
+                <w:lang w:eastAsia="en-US"/>
+              </w:rPr>
+              <w:t>}}</w:t>
+            </w:r>
             <w:r>
               <w:rPr>
                 <w:rFonts w:ascii="Microsoft YaHei" w:eastAsia="Microsoft YaHei" w:hAnsi="Microsoft YaHei" w:hint="eastAsia"/>
@@ -992,17 +977,7 @@
                 <w:sz w:val="20"/>
                 <w:szCs w:val="20"/>
               </w:rPr>
-              <w:t>音乐、画画、乒乓球、旅游、读书</w:t>
-            </w:r>
-            <w:r>
-              <w:rPr>
-                <w:rFonts w:ascii="Microsoft YaHei" w:eastAsia="Microsoft YaHei" w:hAnsi="Microsoft YaHei" w:hint="eastAsia"/>
-                <w:color w:val="7F7F7F" w:themeColor="text1" w:themeTint="80"/>
-                <w:sz w:val="20"/>
-                <w:szCs w:val="20"/>
-              </w:rPr>
               <w:br/>
-              <w:t>https://github.com/Sayi</w:t>
             </w:r>
           </w:p>
         </w:tc>
@@ -1038,150 +1013,20 @@
                 <w:rFonts w:ascii="Microsoft YaHei" w:eastAsia="Microsoft YaHei" w:hAnsi="Microsoft YaHei"/>
                 <w:b/>
                 <w:color w:val="404040" w:themeColor="text1" w:themeTint="BF"/>
-                <w:sz w:val="28"/>
-                <w:szCs w:val="22"/>
-              </w:rPr>
-              <w:t>工作</w:t>
-            </w:r>
-            <w:r>
-              <w:rPr>
-                <w:rFonts w:ascii="Microsoft YaHei" w:eastAsia="Microsoft YaHei" w:hAnsi="Microsoft YaHei" w:hint="eastAsia"/>
-                <w:b/>
-                <w:color w:val="404040" w:themeColor="text1" w:themeTint="BF"/>
-                <w:sz w:val="28"/>
-                <w:szCs w:val="22"/>
-              </w:rPr>
-              <w:t>经历</w:t>
-            </w:r>
-            <w:r>
-              <w:rPr>
-                <w:rFonts w:ascii="Microsoft YaHei" w:eastAsia="Microsoft YaHei" w:hAnsi="Microsoft YaHei"/>
-                <w:b/>
-                <w:color w:val="404040" w:themeColor="text1" w:themeTint="BF"/>
                 <w:sz w:val="22"/>
                 <w:szCs w:val="22"/>
               </w:rPr>
+              <w:t>EXPERIENCES</w:t>
+            </w:r>
+            <w:r>
+              <w:rPr>
+                <w:rFonts w:ascii="Microsoft YaHei" w:eastAsia="Microsoft YaHei" w:hAnsi="Microsoft YaHei"/>
+                <w:b/>
+                <w:color w:val="404040" w:themeColor="text1" w:themeTint="BF"/>
+                <w:sz w:val="22"/>
+                <w:szCs w:val="22"/>
+              </w:rPr>
               <w:t xml:space="preserve">          ———</w:t>
-            </w:r>
-          </w:p>
-          <w:p>
-            <w:pPr>
-              <w:widowControl/>
-              <w:tabs>
-                <w:tab w:val="right" w:pos="6696"/>
-              </w:tabs>
-              <w:spacing w:beforeLines="150" w:before="489" w:line="360" w:lineRule="exact"/>
-              <w:ind w:leftChars="72" w:left="173" w:rightChars="144" w:right="346"/>
-              <w:jc w:val="left"/>
-              <w:rPr>
-                <w:rFonts w:ascii="Microsoft YaHei" w:eastAsia="Microsoft YaHei" w:hAnsi="Microsoft YaHei"/>
-                <w:color w:val="3DA8AA"/>
-              </w:rPr>
-            </w:pPr>
-            <w:r>
-              <w:rPr>
-                <w:rFonts w:ascii="Microsoft YaHei" w:eastAsia="Microsoft YaHei" w:hAnsi="Microsoft YaHei" w:hint="eastAsia"/>
-                <w:color w:val="3DA8AA"/>
-              </w:rPr>
-              <w:t>香港微软</w:t>
-            </w:r>
-            <w:r>
-              <w:rPr>
-                <w:rFonts w:ascii="Microsoft YaHei" w:eastAsia="Microsoft YaHei" w:hAnsi="Microsoft YaHei"/>
-                <w:color w:val="3DA8AA"/>
-              </w:rPr>
-              <w:t xml:space="preserve"> </w:t>
-            </w:r>
-            <w:r>
-              <w:rPr>
-                <w:rFonts w:ascii="Microsoft YaHei" w:eastAsia="Microsoft YaHei" w:hAnsi="Microsoft YaHei" w:hint="eastAsia"/>
-                <w:color w:val="3DA8AA"/>
-              </w:rPr>
-              <w:t xml:space="preserve">Office </w:t>
-            </w:r>
-            <w:r>
-              <w:rPr>
-                <w:rFonts w:ascii="Microsoft YaHei" w:eastAsia="Microsoft YaHei" w:hAnsi="Microsoft YaHei" w:hint="eastAsia"/>
-                <w:color w:val="3DA8AA"/>
-              </w:rPr>
-              <w:t>事业部</w:t>
-            </w:r>
-            <w:r>
-              <w:rPr>
-                <w:rFonts w:ascii="Microsoft YaHei" w:eastAsia="Microsoft YaHei" w:hAnsi="Microsoft YaHei"/>
-              </w:rPr>
-              <w:tab/>
-            </w:r>
-            <w:r>
-              <w:rPr>
-                <w:rFonts w:ascii="Microsoft YaHei" w:eastAsia="Microsoft YaHei" w:hAnsi="Microsoft YaHei" w:hint="eastAsia"/>
-                <w:color w:val="3DA8AA"/>
-              </w:rPr>
-              <w:t>2001.07-2020.06</w:t>
-            </w:r>
-          </w:p>
-          <w:p>
-            <w:pPr>
-              <w:widowControl/>
-              <w:tabs>
-                <w:tab w:val="right" w:pos="6696"/>
-              </w:tabs>
-              <w:spacing w:line="360" w:lineRule="exact"/>
-              <w:ind w:leftChars="72" w:left="173" w:rightChars="144" w:right="346"/>
-              <w:jc w:val="left"/>
-              <w:rPr>
-                <w:rFonts w:ascii="Microsoft YaHei" w:eastAsia="Microsoft YaHei" w:hAnsi="Microsoft YaHei"/>
-                <w:color w:val="3DA8AA"/>
-                <w:sz w:val="21"/>
-              </w:rPr>
-            </w:pPr>
-            <w:r>
-              <w:rPr>
-                <w:rFonts w:ascii="Microsoft YaHei" w:eastAsia="Microsoft YaHei" w:hAnsi="Microsoft YaHei" w:hint="eastAsia"/>
-                <w:color w:val="3DA8AA"/>
-                <w:sz w:val="21"/>
-              </w:rPr>
-              <w:t>BUG</w:t>
-            </w:r>
-            <w:r>
-              <w:rPr>
-                <w:rFonts w:ascii="Microsoft YaHei" w:eastAsia="Microsoft YaHei" w:hAnsi="Microsoft YaHei" w:hint="eastAsia"/>
-                <w:color w:val="3DA8AA"/>
-                <w:sz w:val="21"/>
-              </w:rPr>
-              <w:t>工程师</w:t>
-            </w:r>
-          </w:p>
-          <w:p>
-            <w:pPr>
-              <w:numPr>
-                <w:ilvl w:val="0"/>
-                <w:numId w:val="10"/>
-              </w:numPr>
-            </w:pPr>
-            <w:r>
-              <w:rPr>
-                <w:rFonts w:ascii="Microsoft YaHei" w:eastAsia="Microsoft YaHei" w:hAnsi="Microsoft YaHei" w:cs="Microsoft YaHei"/>
-                <w:color w:val="7F7F7F"/>
-                <w:sz w:val="20"/>
-              </w:rPr>
-              <w:t>负责生产BUG，然后修复BUG，同时有效实施招聘行为</w:t>
-            </w:r>
-          </w:p>
-          <w:p>
-            <w:pPr>
-              <w:numPr>
-                <w:ilvl w:val="0"/>
-                <w:numId w:val="10"/>
-              </w:numPr>
-            </w:pPr>
-            <w:r>
-              <w:rPr>
-                <w:rFonts w:ascii="Microsoft YaHei" w:eastAsia="Microsoft YaHei" w:hAnsi="Microsoft YaHei" w:cs="Microsoft YaHei"/>
-                <w:color w:val="7F7F7F"/>
-                <w:sz w:val="20"/>
-              </w:rPr>
-              <w:t>负责生产BUG，然后修复BUG，同时有效实施招聘行为</w:t>
             </w:r>
           </w:p>
           <w:p>
@@ -1199,448 +1044,18 @@
                 <w:szCs w:val="16"/>
               </w:rPr>
             </w:pPr>
-          </w:p>
-          <w:p>
-            <w:pPr>
-              <w:widowControl/>
-              <w:tabs>
-                <w:tab w:val="right" w:pos="6696"/>
-              </w:tabs>
-              <w:spacing w:beforeLines="150" w:before="489" w:line="360" w:lineRule="exact"/>
-              <w:ind w:leftChars="72" w:left="173" w:rightChars="144" w:right="346"/>
-              <w:jc w:val="left"/>
-              <w:rPr>
-                <w:rFonts w:ascii="Microsoft YaHei" w:eastAsia="Microsoft YaHei" w:hAnsi="Microsoft YaHei"/>
-                <w:color w:val="3DA8AA"/>
-              </w:rPr>
-            </w:pPr>
-            <w:r>
-              <w:rPr>
-                <w:rFonts w:ascii="Microsoft YaHei" w:eastAsia="Microsoft YaHei" w:hAnsi="Microsoft YaHei" w:hint="eastAsia"/>
-                <w:color w:val="3DA8AA"/>
-              </w:rPr>
-              <w:t>自由职业</w:t>
-            </w:r>
-            <w:r>
-              <w:rPr>
-                <w:rFonts w:ascii="Microsoft YaHei" w:eastAsia="Microsoft YaHei" w:hAnsi="Microsoft YaHei"/>
-                <w:color w:val="3DA8AA"/>
-              </w:rPr>
-              <w:t xml:space="preserve"> </w:t>
-            </w:r>
-            <w:proofErr w:type="spellStart"/>
-            <w:r>
-              <w:rPr>
-                <w:rFonts w:ascii="Microsoft YaHei" w:eastAsia="Microsoft YaHei" w:hAnsi="Microsoft YaHei" w:hint="eastAsia"/>
-                <w:color w:val="3DA8AA"/>
-              </w:rPr>
-              <w:t>OpenSource</w:t>
-            </w:r>
-            <w:proofErr w:type="spellEnd"/>
-            <w:r>
-              <w:rPr>
-                <w:rFonts w:ascii="Microsoft YaHei" w:eastAsia="Microsoft YaHei" w:hAnsi="Microsoft YaHei" w:hint="eastAsia"/>
-                <w:color w:val="3DA8AA"/>
-              </w:rPr>
-              <w:t xml:space="preserve"> </w:t>
-            </w:r>
-            <w:r>
-              <w:rPr>
-                <w:rFonts w:ascii="Microsoft YaHei" w:eastAsia="Microsoft YaHei" w:hAnsi="Microsoft YaHei" w:hint="eastAsia"/>
-                <w:color w:val="3DA8AA"/>
-              </w:rPr>
-              <w:t>项目组</w:t>
-            </w:r>
-            <w:r>
-              <w:rPr>
-                <w:rFonts w:ascii="Microsoft YaHei" w:eastAsia="Microsoft YaHei" w:hAnsi="Microsoft YaHei"/>
-              </w:rPr>
-              <w:tab/>
-            </w:r>
-            <w:r>
-              <w:rPr>
-                <w:rFonts w:ascii="Microsoft YaHei" w:eastAsia="Microsoft YaHei" w:hAnsi="Microsoft YaHei" w:hint="eastAsia"/>
-                <w:color w:val="3DA8AA"/>
-              </w:rPr>
-              <w:t>2015.07-2020.06</w:t>
-            </w:r>
-          </w:p>
-          <w:p>
-            <w:pPr>
-              <w:widowControl/>
-              <w:tabs>
-                <w:tab w:val="right" w:pos="6696"/>
-              </w:tabs>
-              <w:spacing w:line="360" w:lineRule="exact"/>
-              <w:ind w:leftChars="72" w:left="173" w:rightChars="144" w:right="346"/>
-              <w:jc w:val="left"/>
-              <w:rPr>
-                <w:rFonts w:ascii="Microsoft YaHei" w:eastAsia="Microsoft YaHei" w:hAnsi="Microsoft YaHei"/>
-                <w:color w:val="3DA8AA"/>
-                <w:sz w:val="21"/>
-              </w:rPr>
-            </w:pPr>
-            <w:r>
-              <w:rPr>
-                <w:rFonts w:ascii="Microsoft YaHei" w:eastAsia="Microsoft YaHei" w:hAnsi="Microsoft YaHei" w:hint="eastAsia"/>
-                <w:color w:val="3DA8AA"/>
-                <w:sz w:val="21"/>
-              </w:rPr>
-              <w:t>研发工程师</w:t>
-            </w:r>
-          </w:p>
-          <w:p>
-            <w:pPr>
-              <w:numPr>
-                <w:ilvl w:val="0"/>
-                <w:numId w:val="13"/>
-              </w:numPr>
-            </w:pPr>
-            <w:r>
-              <w:rPr>
-                <w:rFonts w:ascii="Microsoft YaHei" w:eastAsia="Microsoft YaHei" w:hAnsi="Microsoft YaHei" w:cs="Microsoft YaHei"/>
-                <w:color w:val="7F7F7F"/>
-                <w:sz w:val="20"/>
-              </w:rPr>
-              <w:t>开源项目的迭代和维护工作</w:t>
-            </w:r>
-          </w:p>
-          <w:p>
-            <w:pPr>
-              <w:numPr>
-                <w:ilvl w:val="0"/>
-                <w:numId w:val="13"/>
-              </w:numPr>
-            </w:pPr>
-            <w:r>
-              <w:rPr>
-                <w:rFonts w:ascii="Microsoft YaHei" w:eastAsia="Microsoft YaHei" w:hAnsi="Microsoft YaHei" w:cs="Microsoft YaHei"/>
-                <w:color w:val="7F7F7F"/>
-                <w:sz w:val="20"/>
-              </w:rPr>
-              <w:t>持续集成、Swagger文档等工具调研</w:t>
-            </w:r>
-          </w:p>
-          <w:p>
-            <w:pPr>
-              <w:numPr>
-                <w:ilvl w:val="0"/>
-                <w:numId w:val="13"/>
-              </w:numPr>
-            </w:pPr>
-            <w:r>
-              <w:rPr>
-                <w:rFonts w:ascii="Microsoft YaHei" w:eastAsia="Microsoft YaHei" w:hAnsi="Microsoft YaHei" w:cs="Microsoft YaHei"/>
-                <w:color w:val="7F7F7F"/>
-                <w:sz w:val="20"/>
-              </w:rPr>
-              <w:t>开源项目的迭代和维护工作</w:t>
-            </w:r>
-          </w:p>
-          <w:p>
-            <w:pPr>
-              <w:widowControl/>
-              <w:tabs>
-                <w:tab w:val="right" w:pos="6696"/>
-              </w:tabs>
-              <w:spacing w:line="240" w:lineRule="exact"/>
-              <w:jc w:val="left"/>
-              <w:rPr>
-                <w:rFonts w:ascii="Microsoft YaHei" w:eastAsia="Microsoft YaHei" w:hAnsi="Microsoft YaHei"/>
-                <w:color w:val="7F7F7F" w:themeColor="text1" w:themeTint="80"/>
-                <w:sz w:val="16"/>
-                <w:szCs w:val="16"/>
-              </w:rPr>
-            </w:pPr>
-          </w:p>
-          <w:p>
-            <w:pPr>
-              <w:widowControl/>
-              <w:tabs>
-                <w:tab w:val="right" w:pos="6696"/>
-              </w:tabs>
-              <w:spacing w:beforeLines="150" w:before="489" w:line="360" w:lineRule="exact"/>
-              <w:ind w:leftChars="72" w:left="173" w:rightChars="144" w:right="346"/>
-              <w:jc w:val="left"/>
-              <w:rPr>
-                <w:rFonts w:ascii="Microsoft YaHei" w:eastAsia="Microsoft YaHei" w:hAnsi="Microsoft YaHei"/>
-                <w:color w:val="3DA8AA"/>
-              </w:rPr>
-            </w:pPr>
-            <w:r>
-              <w:rPr>
-                <w:rFonts w:ascii="Microsoft YaHei" w:eastAsia="Microsoft YaHei" w:hAnsi="Microsoft YaHei" w:hint="eastAsia"/>
-                <w:color w:val="3DA8AA"/>
-              </w:rPr>
-              <w:t>香港微软</w:t>
-            </w:r>
-            <w:r>
-              <w:rPr>
-                <w:rFonts w:ascii="Microsoft YaHei" w:eastAsia="Microsoft YaHei" w:hAnsi="Microsoft YaHei"/>
-                <w:color w:val="3DA8AA"/>
-              </w:rPr>
-              <w:t xml:space="preserve"> </w:t>
-            </w:r>
-            <w:r>
-              <w:rPr>
-                <w:rFonts w:ascii="Microsoft YaHei" w:eastAsia="Microsoft YaHei" w:hAnsi="Microsoft YaHei" w:hint="eastAsia"/>
-                <w:color w:val="3DA8AA"/>
-              </w:rPr>
-              <w:t xml:space="preserve">Office </w:t>
-            </w:r>
-            <w:r>
-              <w:rPr>
-                <w:rFonts w:ascii="Microsoft YaHei" w:eastAsia="Microsoft YaHei" w:hAnsi="Microsoft YaHei" w:hint="eastAsia"/>
-                <w:color w:val="3DA8AA"/>
-              </w:rPr>
-              <w:t>事业部</w:t>
-            </w:r>
-            <w:r>
-              <w:rPr>
-                <w:rFonts w:ascii="Microsoft YaHei" w:eastAsia="Microsoft YaHei" w:hAnsi="Microsoft YaHei"/>
-              </w:rPr>
-              <w:tab/>
-            </w:r>
-            <w:r>
-              <w:rPr>
-                <w:rFonts w:ascii="Microsoft YaHei" w:eastAsia="Microsoft YaHei" w:hAnsi="Microsoft YaHei" w:hint="eastAsia"/>
-                <w:color w:val="3DA8AA"/>
-              </w:rPr>
-              <w:t>2001.07-2020.06</w:t>
-            </w:r>
-          </w:p>
-          <w:p>
-            <w:pPr>
-              <w:widowControl/>
-              <w:tabs>
-                <w:tab w:val="right" w:pos="6696"/>
-              </w:tabs>
-              <w:spacing w:line="360" w:lineRule="exact"/>
-              <w:ind w:leftChars="72" w:left="173" w:rightChars="144" w:right="346"/>
-              <w:jc w:val="left"/>
-              <w:rPr>
-                <w:rFonts w:ascii="Microsoft YaHei" w:eastAsia="Microsoft YaHei" w:hAnsi="Microsoft YaHei"/>
-                <w:color w:val="3DA8AA"/>
-                <w:sz w:val="21"/>
-              </w:rPr>
-            </w:pPr>
-            <w:r>
-              <w:rPr>
-                <w:rFonts w:ascii="Microsoft YaHei" w:eastAsia="Microsoft YaHei" w:hAnsi="Microsoft YaHei" w:hint="eastAsia"/>
-                <w:color w:val="3DA8AA"/>
-                <w:sz w:val="21"/>
-              </w:rPr>
-              <w:t>BUG</w:t>
-            </w:r>
-            <w:r>
-              <w:rPr>
-                <w:rFonts w:ascii="Microsoft YaHei" w:eastAsia="Microsoft YaHei" w:hAnsi="Microsoft YaHei" w:hint="eastAsia"/>
-                <w:color w:val="3DA8AA"/>
-                <w:sz w:val="21"/>
-              </w:rPr>
-              <w:t>工程师</w:t>
-            </w:r>
-          </w:p>
-          <w:p>
-            <w:pPr>
-              <w:numPr>
-                <w:ilvl w:val="0"/>
-                <w:numId w:val="16"/>
-              </w:numPr>
-            </w:pPr>
-            <w:r>
-              <w:rPr>
-                <w:rFonts w:ascii="Microsoft YaHei" w:eastAsia="Microsoft YaHei" w:hAnsi="Microsoft YaHei" w:cs="Microsoft YaHei"/>
-                <w:color w:val="7F7F7F"/>
-                <w:sz w:val="20"/>
-              </w:rPr>
-              <w:t>负责生产BUG，然后修复BUG，同时有效实施招聘行为</w:t>
-            </w:r>
-          </w:p>
-          <w:p>
-            <w:pPr>
-              <w:numPr>
-                <w:ilvl w:val="0"/>
-                <w:numId w:val="16"/>
-              </w:numPr>
-            </w:pPr>
-            <w:r>
-              <w:rPr>
-                <w:rFonts w:ascii="Microsoft YaHei" w:eastAsia="Microsoft YaHei" w:hAnsi="Microsoft YaHei" w:cs="Microsoft YaHei"/>
-                <w:color w:val="7F7F7F"/>
-                <w:sz w:val="20"/>
-              </w:rPr>
-              <w:t>负责生产BUG，然后修复BUG，同时有效实施招聘行为</w:t>
-            </w:r>
-          </w:p>
-          <w:p>
-            <w:pPr>
-              <w:widowControl/>
-              <w:tabs>
-                <w:tab w:val="right" w:pos="6696"/>
-              </w:tabs>
-              <w:spacing w:line="240" w:lineRule="exact"/>
-              <w:jc w:val="left"/>
-              <w:rPr>
-                <w:rFonts w:ascii="Microsoft YaHei" w:eastAsia="Microsoft YaHei" w:hAnsi="Microsoft YaHei"/>
-                <w:color w:val="7F7F7F" w:themeColor="text1" w:themeTint="80"/>
-                <w:sz w:val="16"/>
-                <w:szCs w:val="16"/>
-              </w:rPr>
-            </w:pPr>
-          </w:p>
-          <w:p>
-            <w:pPr>
-              <w:widowControl/>
-              <w:tabs>
-                <w:tab w:val="right" w:pos="6696"/>
-              </w:tabs>
-              <w:spacing w:beforeLines="150" w:before="489" w:line="360" w:lineRule="exact"/>
-              <w:ind w:leftChars="72" w:left="173" w:rightChars="144" w:right="346"/>
-              <w:jc w:val="left"/>
-              <w:rPr>
-                <w:rFonts w:ascii="Microsoft YaHei" w:eastAsia="Microsoft YaHei" w:hAnsi="Microsoft YaHei"/>
-                <w:color w:val="3DA8AA"/>
-              </w:rPr>
-            </w:pPr>
-            <w:r>
-              <w:rPr>
-                <w:rFonts w:ascii="Microsoft YaHei" w:eastAsia="Microsoft YaHei" w:hAnsi="Microsoft YaHei" w:hint="eastAsia"/>
-                <w:color w:val="3DA8AA"/>
-              </w:rPr>
-              <w:t>自由职业</w:t>
-            </w:r>
-            <w:r>
-              <w:rPr>
-                <w:rFonts w:ascii="Microsoft YaHei" w:eastAsia="Microsoft YaHei" w:hAnsi="Microsoft YaHei"/>
-                <w:color w:val="3DA8AA"/>
-              </w:rPr>
-              <w:t xml:space="preserve"> </w:t>
-            </w:r>
-            <w:proofErr w:type="spellStart"/>
-            <w:r>
-              <w:rPr>
-                <w:rFonts w:ascii="Microsoft YaHei" w:eastAsia="Microsoft YaHei" w:hAnsi="Microsoft YaHei" w:hint="eastAsia"/>
-                <w:color w:val="3DA8AA"/>
-              </w:rPr>
-              <w:t>OpenSource</w:t>
-            </w:r>
-            <w:proofErr w:type="spellEnd"/>
-            <w:r>
-              <w:rPr>
-                <w:rFonts w:ascii="Microsoft YaHei" w:eastAsia="Microsoft YaHei" w:hAnsi="Microsoft YaHei" w:hint="eastAsia"/>
-                <w:color w:val="3DA8AA"/>
-              </w:rPr>
-              <w:t xml:space="preserve"> </w:t>
-            </w:r>
-            <w:r>
-              <w:rPr>
-                <w:rFonts w:ascii="Microsoft YaHei" w:eastAsia="Microsoft YaHei" w:hAnsi="Microsoft YaHei" w:hint="eastAsia"/>
-                <w:color w:val="3DA8AA"/>
-              </w:rPr>
-              <w:t>项目组</w:t>
-            </w:r>
-            <w:r>
-              <w:rPr>
-                <w:rFonts w:ascii="Microsoft YaHei" w:eastAsia="Microsoft YaHei" w:hAnsi="Microsoft YaHei"/>
-              </w:rPr>
-              <w:tab/>
-            </w:r>
-            <w:r>
-              <w:rPr>
-                <w:rFonts w:ascii="Microsoft YaHei" w:eastAsia="Microsoft YaHei" w:hAnsi="Microsoft YaHei" w:hint="eastAsia"/>
-                <w:color w:val="3DA8AA"/>
-              </w:rPr>
-              <w:t>2015.07-2020.06</w:t>
-            </w:r>
-          </w:p>
-          <w:p>
-            <w:pPr>
-              <w:widowControl/>
-              <w:tabs>
-                <w:tab w:val="right" w:pos="6696"/>
-              </w:tabs>
-              <w:spacing w:line="360" w:lineRule="exact"/>
-              <w:ind w:leftChars="72" w:left="173" w:rightChars="144" w:right="346"/>
-              <w:jc w:val="left"/>
-              <w:rPr>
-                <w:rFonts w:ascii="Microsoft YaHei" w:eastAsia="Microsoft YaHei" w:hAnsi="Microsoft YaHei"/>
-                <w:color w:val="3DA8AA"/>
-                <w:sz w:val="21"/>
-              </w:rPr>
-            </w:pPr>
-            <w:r>
-              <w:rPr>
-                <w:rFonts w:ascii="Microsoft YaHei" w:eastAsia="Microsoft YaHei" w:hAnsi="Microsoft YaHei" w:hint="eastAsia"/>
-                <w:color w:val="3DA8AA"/>
-                <w:sz w:val="21"/>
-              </w:rPr>
-              <w:t>研发工程师</w:t>
-            </w:r>
-          </w:p>
-          <w:p>
-            <w:pPr>
-              <w:numPr>
-                <w:ilvl w:val="0"/>
-                <w:numId w:val="19"/>
-              </w:numPr>
-            </w:pPr>
-            <w:r>
-              <w:rPr>
-                <w:rFonts w:ascii="Microsoft YaHei" w:eastAsia="Microsoft YaHei" w:hAnsi="Microsoft YaHei" w:cs="Microsoft YaHei"/>
-                <w:color w:val="7F7F7F"/>
-                <w:sz w:val="20"/>
-              </w:rPr>
-              <w:t>开源项目的迭代和维护工作</w:t>
-            </w:r>
-          </w:p>
-          <w:p>
-            <w:pPr>
-              <w:numPr>
-                <w:ilvl w:val="0"/>
-                <w:numId w:val="19"/>
-              </w:numPr>
-            </w:pPr>
-            <w:r>
-              <w:rPr>
-                <w:rFonts w:ascii="Microsoft YaHei" w:eastAsia="Microsoft YaHei" w:hAnsi="Microsoft YaHei" w:cs="Microsoft YaHei"/>
-                <w:color w:val="7F7F7F"/>
-                <w:sz w:val="20"/>
-              </w:rPr>
-              <w:t>持续集成、Swagger文档等工具调研</w:t>
-            </w:r>
-          </w:p>
-          <w:p>
-            <w:pPr>
-              <w:numPr>
-                <w:ilvl w:val="0"/>
-                <w:numId w:val="19"/>
-              </w:numPr>
-            </w:pPr>
-            <w:r>
-              <w:rPr>
-                <w:rFonts w:ascii="Microsoft YaHei" w:eastAsia="Microsoft YaHei" w:hAnsi="Microsoft YaHei" w:cs="Microsoft YaHei"/>
-                <w:color w:val="7F7F7F"/>
-                <w:sz w:val="20"/>
-              </w:rPr>
-              <w:t>开源项目的迭代和维护工作</w:t>
-            </w:r>
-          </w:p>
-          <w:p>
-            <w:pPr>
-              <w:widowControl/>
-              <w:tabs>
-                <w:tab w:val="right" w:pos="6696"/>
-              </w:tabs>
-              <w:spacing w:line="240" w:lineRule="exact"/>
-              <w:jc w:val="left"/>
-              <w:rPr>
-                <w:rFonts w:ascii="Microsoft YaHei" w:eastAsia="Microsoft YaHei" w:hAnsi="Microsoft YaHei"/>
-                <w:color w:val="7F7F7F" w:themeColor="text1" w:themeTint="80"/>
-                <w:sz w:val="16"/>
-                <w:szCs w:val="16"/>
-              </w:rPr>
-            </w:pPr>
+            <w:r>
+              <w:rPr>
+                <w:rFonts w:ascii="Museo 700" w:hAnsi="Museo 700"/>
+                <w:color w:val="2D3E50"/>
+                <w:spacing w:val="40"/>
+                <w:kern w:val="0"/>
+                <w:sz w:val="16"/>
+                <w:szCs w:val="16"/>
+                <w:lang w:eastAsia="en-US"/>
+              </w:rPr>
+              <w:t>{{Experiences}}</w:t>
+            </w:r>
           </w:p>
           <w:p>
             <w:pPr>
@@ -1705,7 +1120,7 @@
         <v:path o:extrusionok="f" gradientshapeok="t" o:connecttype="rect"/>
         <o:lock v:ext="edit" aspectratio="t"/>
       </v:shapetype>
-      <v:shape id="_x0000_i1052" type="#_x0000_t75" style="width:15.35pt;height:15.35pt" o:bullet="t">
+      <v:shape id="_x0000_i1245" type="#_x0000_t75" style="width:15pt;height:15pt" o:bullet="t">
         <v:imagedata r:id="rId1" o:title="Word Work File L_5"/>
       </v:shape>
     </w:pict>
@@ -2850,11 +2265,6 @@
     <w:lsdException w:name="Book Title" w:uiPriority="33" w:qFormat="1"/>
     <w:lsdException w:name="Bibliography" w:semiHidden="1" w:uiPriority="37" w:unhideWhenUsed="1"/>
     <w:lsdException w:name="TOC Heading" w:semiHidden="1" w:uiPriority="39" w:unhideWhenUsed="1" w:qFormat="1"/>
-    <w:lsdException w:name="Plain Table 5" w:semiHidden="1" w:unhideWhenUsed="1"/>
-    <w:lsdException w:name="Grid Table Light" w:semiHidden="1" w:unhideWhenUsed="1"/>
-    <w:lsdException w:name="Grid Table 1 Light" w:semiHidden="1" w:unhideWhenUsed="1"/>
-    <w:lsdException w:name="Grid Table 2" w:semiHidden="1" w:unhideWhenUsed="1"/>
-    <w:lsdException w:name="Grid Table 3" w:semiHidden="1" w:unhideWhenUsed="1"/>
     <w:lsdException w:name="Grid Table 4" w:uiPriority="49"/>
     <w:lsdException w:name="Grid Table 5 Dark" w:uiPriority="50"/>
     <w:lsdException w:name="Grid Table 6 Colorful" w:uiPriority="51"/>

</xml_diff>

<commit_message>
doc update demo02 image
</commit_message>
<xml_diff>
--- a/samples/docx/TestDemo02.docx
+++ b/samples/docx/TestDemo02.docx
@@ -154,25 +154,7 @@
                 <w:b/>
                 <w:sz w:val="40"/>
               </w:rPr>
-              <w:t>{{</w:t>
-            </w:r>
-            <w:proofErr w:type="spellStart"/>
-            <w:r>
-              <w:rPr>
-                <w:rFonts w:ascii="Museo 700" w:eastAsia="Microsoft YaHei" w:hAnsi="Museo 700"/>
-                <w:b/>
-                <w:sz w:val="40"/>
-              </w:rPr>
-              <w:t>FullName</w:t>
-            </w:r>
-            <w:proofErr w:type="spellEnd"/>
-            <w:r>
-              <w:rPr>
-                <w:rFonts w:ascii="Museo 700" w:eastAsia="Microsoft YaHei" w:hAnsi="Museo 700"/>
-                <w:b/>
-                <w:sz w:val="40"/>
-              </w:rPr>
-              <w:t>}}</w:t>
+              <w:t>{{FullName}}</w:t>
             </w:r>
           </w:p>
           <w:p>
@@ -400,27 +382,15 @@
             </w:pPr>
             <w:r>
               <w:rPr>
-                <w:rFonts w:ascii="Museo 700" w:hAnsi="Museo 700" w:hint="eastAsia"/>
-                <w:color w:val="2D3E50"/>
-                <w:spacing w:val="40"/>
-                <w:kern w:val="0"/>
-                <w:sz w:val="16"/>
-                <w:szCs w:val="16"/>
-                <w:lang w:eastAsia="en-US"/>
-              </w:rPr>
-              <w:t>B</w:t>
-            </w:r>
-            <w:r>
-              <w:rPr>
-                <w:rFonts w:ascii="Museo 700" w:hAnsi="Museo 700"/>
-                <w:color w:val="2D3E50"/>
-                <w:spacing w:val="40"/>
-                <w:kern w:val="0"/>
-                <w:sz w:val="16"/>
-                <w:szCs w:val="16"/>
-                <w:lang w:eastAsia="en-US"/>
-              </w:rPr>
-              <w:t>.H</w:t>
+                <w:rFonts w:ascii="Museo 700" w:hAnsi="Museo 700"/>
+                <w:color w:val="2D3E50"/>
+                <w:spacing w:val="40"/>
+                <w:kern w:val="0"/>
+                <w:sz w:val="16"/>
+                <w:szCs w:val="16"/>
+                <w:lang w:eastAsia="en-US"/>
+              </w:rPr>
+              <w:t xml:space="preserve">Birthday </w:t>
             </w:r>
             <w:r>
               <w:rPr>
@@ -444,7 +414,31 @@
                 <w:szCs w:val="16"/>
                 <w:lang w:eastAsia="en-US"/>
               </w:rPr>
-              <w:t>{{BH}}</w:t>
+              <w:t>{{</w:t>
+            </w:r>
+            <w:r>
+              <w:rPr>
+                <w:rFonts w:ascii="Museo 700" w:hAnsi="Museo 700"/>
+                <w:color w:val="2D3E50"/>
+                <w:spacing w:val="40"/>
+                <w:kern w:val="0"/>
+                <w:sz w:val="16"/>
+                <w:szCs w:val="16"/>
+                <w:lang w:eastAsia="en-US"/>
+              </w:rPr>
+              <w:t>Birthday</w:t>
+            </w:r>
+            <w:r>
+              <w:rPr>
+                <w:rFonts w:ascii="Museo 700" w:hAnsi="Museo 700"/>
+                <w:color w:val="2D3E50"/>
+                <w:spacing w:val="40"/>
+                <w:kern w:val="0"/>
+                <w:sz w:val="16"/>
+                <w:szCs w:val="16"/>
+                <w:lang w:eastAsia="en-US"/>
+              </w:rPr>
+              <w:t>}}</w:t>
             </w:r>
           </w:p>
           <w:p>
@@ -855,9 +849,8 @@
                 <w:sz w:val="22"/>
                 <w:szCs w:val="22"/>
               </w:rPr>
-              <w:t>——</w:t>
-            </w:r>
-            <w:proofErr w:type="gramStart"/>
+              <w:t xml:space="preserve">———    </w:t>
+            </w:r>
             <w:r>
               <w:rPr>
                 <w:rFonts w:ascii="Microsoft YaHei" w:eastAsia="Microsoft YaHei" w:hAnsi="Microsoft YaHei"/>
@@ -866,7 +859,7 @@
                 <w:sz w:val="22"/>
                 <w:szCs w:val="22"/>
               </w:rPr>
-              <w:t xml:space="preserve">— </w:t>
+              <w:t>FAVORITES</w:t>
             </w:r>
             <w:r>
               <w:rPr>
@@ -876,48 +869,7 @@
                 <w:sz w:val="22"/>
                 <w:szCs w:val="22"/>
               </w:rPr>
-              <w:t xml:space="preserve"> </w:t>
-            </w:r>
-            <w:r>
-              <w:rPr>
-                <w:rFonts w:ascii="Microsoft YaHei" w:eastAsia="Microsoft YaHei" w:hAnsi="Microsoft YaHei"/>
-                <w:b/>
-                <w:color w:val="404040" w:themeColor="text1" w:themeTint="BF"/>
-                <w:sz w:val="28"/>
-                <w:szCs w:val="22"/>
-              </w:rPr>
-              <w:t>FAVORITES</w:t>
-            </w:r>
-            <w:proofErr w:type="gramEnd"/>
-            <w:r>
-              <w:rPr>
-                <w:rFonts w:ascii="Microsoft YaHei" w:eastAsia="Microsoft YaHei" w:hAnsi="Microsoft YaHei"/>
-                <w:b/>
-                <w:color w:val="404040" w:themeColor="text1" w:themeTint="BF"/>
-                <w:sz w:val="28"/>
-                <w:szCs w:val="22"/>
-              </w:rPr>
-              <w:t xml:space="preserve"> </w:t>
-            </w:r>
-            <w:r>
-              <w:rPr>
-                <w:rFonts w:ascii="Microsoft YaHei" w:eastAsia="Microsoft YaHei" w:hAnsi="Microsoft YaHei"/>
-                <w:b/>
-                <w:color w:val="404040" w:themeColor="text1" w:themeTint="BF"/>
-                <w:sz w:val="28"/>
-                <w:szCs w:val="22"/>
-              </w:rPr>
-              <w:t xml:space="preserve"> </w:t>
-            </w:r>
-            <w:r>
-              <w:rPr>
-                <w:rFonts w:ascii="Microsoft YaHei" w:eastAsia="Microsoft YaHei" w:hAnsi="Microsoft YaHei"/>
-                <w:b/>
-                <w:color w:val="404040" w:themeColor="text1" w:themeTint="BF"/>
-                <w:sz w:val="22"/>
-                <w:szCs w:val="22"/>
-              </w:rPr>
-              <w:t>———</w:t>
+              <w:t xml:space="preserve">    ———</w:t>
             </w:r>
           </w:p>
           <w:p>
@@ -1120,7 +1072,7 @@
         <v:path o:extrusionok="f" gradientshapeok="t" o:connecttype="rect"/>
         <o:lock v:ext="edit" aspectratio="t"/>
       </v:shapetype>
-      <v:shape id="_x0000_i1245" type="#_x0000_t75" style="width:15pt;height:15pt" o:bullet="t">
+      <v:shape id="_x0000_i1345" type="#_x0000_t75" style="width:15.6pt;height:15.6pt" o:bullet="t">
         <v:imagedata r:id="rId1" o:title="Word Work File L_5"/>
       </v:shape>
     </w:pict>

</xml_diff>